<commit_message>
Update README.md and Visable Challenge.docx
</commit_message>
<xml_diff>
--- a/Visable Challenge.docx
+++ b/Visable Challenge.docx
@@ -124,7 +124,23 @@
           <w:b/>
           <w:bCs/>
         </w:rPr>
-        <w:t>Bank space</w:t>
+        <w:t>B</w:t>
+      </w:r>
+      <w:r>
+        <w:rPr>
+          <w:b/>
+          <w:bCs/>
+        </w:rPr>
+        <w:t>l</w:t>
+      </w:r>
+      <w:bookmarkStart w:id="0" w:name="_GoBack"/>
+      <w:bookmarkEnd w:id="0"/>
+      <w:r>
+        <w:rPr>
+          <w:b/>
+          <w:bCs/>
+        </w:rPr>
+        <w:t>ank space</w:t>
       </w:r>
       <w:r>
         <w:t xml:space="preserve"> in ‘text’ column: blank spaces provide no information to the model, and also cannot be imputed. I dropped these rows.</w:t>
@@ -259,9 +275,52 @@
     </w:p>
     <w:p>
       <w:pPr>
+        <w:jc w:val="center"/>
+      </w:pPr>
+      <w:r>
+        <w:drawing>
+          <wp:inline distT="0" distB="0" distL="0" distR="0" wp14:anchorId="31DCF29B" wp14:editId="2AD412F8">
+            <wp:extent cx="3135887" cy="1017044"/>
+            <wp:effectExtent l="0" t="0" r="7620" b="0"/>
+            <wp:docPr id="1" name="Picture 1"/>
+            <wp:cNvGraphicFramePr>
+              <a:graphicFrameLocks xmlns:a="http://schemas.openxmlformats.org/drawingml/2006/main" noChangeAspect="1"/>
+            </wp:cNvGraphicFramePr>
+            <a:graphic xmlns:a="http://schemas.openxmlformats.org/drawingml/2006/main">
+              <a:graphicData uri="http://schemas.openxmlformats.org/drawingml/2006/picture">
+                <pic:pic xmlns:pic="http://schemas.openxmlformats.org/drawingml/2006/picture">
+                  <pic:nvPicPr>
+                    <pic:cNvPr id="1" name=""/>
+                    <pic:cNvPicPr/>
+                  </pic:nvPicPr>
+                  <pic:blipFill>
+                    <a:blip r:embed="rId6"/>
+                    <a:stretch>
+                      <a:fillRect/>
+                    </a:stretch>
+                  </pic:blipFill>
+                  <pic:spPr>
+                    <a:xfrm>
+                      <a:off x="0" y="0"/>
+                      <a:ext cx="3192915" cy="1035539"/>
+                    </a:xfrm>
+                    <a:prstGeom prst="rect">
+                      <a:avLst/>
+                    </a:prstGeom>
+                  </pic:spPr>
+                </pic:pic>
+              </a:graphicData>
+            </a:graphic>
+          </wp:inline>
+        </w:drawing>
+      </w:r>
+    </w:p>
+    <w:p>
+      <w:pPr>
         <w:pStyle w:val="Heading2"/>
       </w:pPr>
       <w:r>
+        <w:lastRenderedPageBreak/>
         <w:t>Model serving:</w:t>
       </w:r>
     </w:p>
@@ -291,11 +350,7 @@
         <w:t xml:space="preserve"> app to serve predictions, I implemented the serving script and encapsulated it into a docker container for easy deployment/use.</w:t>
       </w:r>
       <w:r>
-        <w:t xml:space="preserve"> Once lunched, the </w:t>
-      </w:r>
-      <w:r>
-        <w:lastRenderedPageBreak/>
-        <w:t xml:space="preserve">container pulls the text classifier model from </w:t>
+        <w:t xml:space="preserve"> Once lunched, the container pulls the text classifier model from </w:t>
       </w:r>
       <w:proofErr w:type="spellStart"/>
       <w:r>
@@ -320,8 +375,16 @@
     <w:p>
       <w:pPr>
         <w:pStyle w:val="Heading2"/>
-      </w:pPr>
-      <w:r>
+        <w:rPr>
+          <w:b/>
+          <w:bCs/>
+        </w:rPr>
+      </w:pPr>
+      <w:r>
+        <w:rPr>
+          <w:b/>
+          <w:bCs/>
+        </w:rPr>
         <w:t>Further improvements:</w:t>
       </w:r>
     </w:p>
@@ -567,17 +630,36 @@
         <w:t>”.</w:t>
       </w:r>
       <w:r>
-        <w:t xml:space="preserve"> The system at this level encapsulate the user prompt into an envelope prompt for context. Using LLM pre-trained model, the app extracts the brand that the user is looking for. Make a SQL query to filter all products belonging to the desired brand.</w:t>
-      </w:r>
-    </w:p>
-    <w:p>
-      <w:r>
-        <w:t>Another call to the LLM model to sort products by relevance according to the user’s encapsulated prompt (check for context and similarity for each product’s name and description).</w:t>
-      </w:r>
-    </w:p>
-    <w:p>
+        <w:t xml:space="preserve"> The system at this level encapsulate the user prompt into an </w:t>
+      </w:r>
       <w:r>
         <w:lastRenderedPageBreak/>
+        <w:t>envelope prompt for context. Using LLM pre-trained model, the app extracts the brand that the user is looking for. Make a SQL query to filter all products belonging to the desired brand.</w:t>
+      </w:r>
+    </w:p>
+    <w:p>
+      <w:r>
+        <w:t xml:space="preserve">Another call to the </w:t>
+      </w:r>
+      <w:r>
+        <w:rPr>
+          <w:b/>
+          <w:bCs/>
+        </w:rPr>
+        <w:t>LLM model</w:t>
+      </w:r>
+      <w:r>
+        <w:t xml:space="preserve"> to sort products by relevance according to the user’s encapsulated prompt (check for context and similarity </w:t>
+      </w:r>
+      <w:r>
+        <w:t>with</w:t>
+      </w:r>
+      <w:r>
+        <w:t xml:space="preserve"> each product’s name and description).</w:t>
+      </w:r>
+    </w:p>
+    <w:p>
+      <w:r>
         <w:t xml:space="preserve">The top </w:t>
       </w:r>
       <w:proofErr w:type="spellStart"/>
@@ -783,10 +865,13 @@
       </w:r>
     </w:p>
     <w:p>
-      <w:bookmarkStart w:id="0" w:name="_GoBack"/>
-      <w:bookmarkEnd w:id="0"/>
-    </w:p>
-    <w:p/>
+      <w:r>
+        <w:t xml:space="preserve">All requests and answers should be stored into a separate </w:t>
+      </w:r>
+      <w:r>
+        <w:t>DB along with users’ feedback. High feedback Prompt/answer can be used to fine-tune and improve the model.</w:t>
+      </w:r>
+    </w:p>
     <w:sectPr>
       <w:pgSz w:w="12240" w:h="15840"/>
       <w:pgMar w:top="1440" w:right="1440" w:bottom="1440" w:left="1440" w:header="720" w:footer="720" w:gutter="0"/>

</xml_diff>

<commit_message>
Fix dataset cleaning and add link to suggested architecture
</commit_message>
<xml_diff>
--- a/Visable Challenge.docx
+++ b/Visable Challenge.docx
@@ -133,14 +133,19 @@
         </w:rPr>
         <w:t>l</w:t>
       </w:r>
-      <w:bookmarkStart w:id="0" w:name="_GoBack"/>
-      <w:bookmarkEnd w:id="0"/>
       <w:r>
         <w:rPr>
           <w:b/>
           <w:bCs/>
         </w:rPr>
         <w:t>ank space</w:t>
+      </w:r>
+      <w:r>
+        <w:rPr>
+          <w:b/>
+          <w:bCs/>
+        </w:rPr>
+        <w:t>s</w:t>
       </w:r>
       <w:r>
         <w:t xml:space="preserve"> in ‘text’ column: blank spaces provide no information to the model, and also cannot be imputed. I dropped these rows.</w:t>
@@ -512,6 +517,29 @@
       </w:r>
     </w:p>
     <w:p>
+      <w:r>
+        <w:t xml:space="preserve">Link to the suggested </w:t>
+      </w:r>
+      <w:r>
+        <w:t>architecture:</w:t>
+      </w:r>
+      <w:r>
+        <w:t xml:space="preserve"> </w:t>
+      </w:r>
+      <w:hyperlink r:id="rId7" w:history="1">
+        <w:r>
+          <w:rPr>
+            <w:rStyle w:val="Hyperlink"/>
+          </w:rPr>
+          <w:t>https://github.com/chabirOael/WaeCha024/blob/master/Task2/AI%20system%20design.pdf</w:t>
+        </w:r>
+      </w:hyperlink>
+    </w:p>
+    <w:p>
+      <w:bookmarkStart w:id="0" w:name="_GoBack"/>
+      <w:bookmarkEnd w:id="0"/>
+    </w:p>
+    <w:p>
       <w:pPr>
         <w:pStyle w:val="Heading2"/>
       </w:pPr>
@@ -525,6 +553,10 @@
       </w:r>
       <w:proofErr w:type="spellStart"/>
       <w:r>
+        <w:rPr>
+          <w:b/>
+          <w:bCs/>
+        </w:rPr>
         <w:t>Scrapy</w:t>
       </w:r>
       <w:proofErr w:type="spellEnd"/>
@@ -606,6 +638,7 @@
         </w:numPr>
       </w:pPr>
       <w:r>
+        <w:lastRenderedPageBreak/>
         <w:t>Update timestamp</w:t>
       </w:r>
     </w:p>
@@ -630,11 +663,7 @@
         <w:t>”.</w:t>
       </w:r>
       <w:r>
-        <w:t xml:space="preserve"> The system at this level encapsulate the user prompt into an </w:t>
-      </w:r>
-      <w:r>
-        <w:lastRenderedPageBreak/>
-        <w:t>envelope prompt for context. Using LLM pre-trained model, the app extracts the brand that the user is looking for. Make a SQL query to filter all products belonging to the desired brand.</w:t>
+        <w:t xml:space="preserve"> The system at this level encapsulate the user prompt into an envelope prompt for context. Using LLM pre-trained model, the app extracts the brand that the user is looking for. Make a SQL query to filter all products belonging to the desired brand.</w:t>
       </w:r>
     </w:p>
     <w:p>
@@ -870,6 +899,22 @@
       </w:r>
       <w:r>
         <w:t>DB along with users’ feedback. High feedback Prompt/answer can be used to fine-tune and improve the model.</w:t>
+      </w:r>
+    </w:p>
+    <w:p>
+      <w:r>
+        <w:t xml:space="preserve">The architecture </w:t>
+      </w:r>
+      <w:r>
+        <w:t>suggested provide an overview of a solution to answer the challenge of an AI web scrapper. More tools will arise once we agreed on the solution skeleton (</w:t>
+      </w:r>
+      <w:proofErr w:type="spellStart"/>
+      <w:r>
+        <w:t>i.e</w:t>
+      </w:r>
+      <w:proofErr w:type="spellEnd"/>
+      <w:r>
+        <w:t>: load balancers, microservice Orchestrator…)</w:t>
       </w:r>
     </w:p>
     <w:sectPr>

</xml_diff>